<commit_message>
Added comments to 1.2 and 1.3 parts
</commit_message>
<xml_diff>
--- a/Part1.docx
+++ b/Part1.docx
@@ -151,45 +151,15 @@
           <w:sz w:val="28"/>
           <w:szCs w:val="28"/>
         </w:rPr>
-        <w:t>Комп’ютерна інженерія – напрямок інженерії, який об’єднує кілька напрямків комп’ютерних</w:t>
-      </w:r>
-    </w:p>
-    <w:p>
-      <w:pPr>
-        <w:spacing w:line="360" w:lineRule="auto"/>
-        <w:ind w:right="-227"/>
-        <w:jc w:val="both"/>
-        <w:rPr>
-          <w:rFonts w:ascii="Times New Roman" w:hAnsi="Times New Roman" w:cs="Times New Roman"/>
-          <w:sz w:val="28"/>
-          <w:szCs w:val="28"/>
-        </w:rPr>
-      </w:pPr>
-      <w:r>
-        <w:rPr>
-          <w:rFonts w:ascii="Times New Roman" w:hAnsi="Times New Roman" w:cs="Times New Roman"/>
-          <w:sz w:val="28"/>
-          <w:szCs w:val="28"/>
-        </w:rPr>
-        <w:t xml:space="preserve"> наук та електронної інженерії, для розробки комп’ютерного апаратного та комп’ютерного забезпечення</w:t>
-      </w:r>
-      <w:r>
-        <w:rPr>
-          <w:rFonts w:ascii="Times New Roman" w:hAnsi="Times New Roman" w:cs="Times New Roman"/>
-          <w:sz w:val="28"/>
-          <w:szCs w:val="28"/>
-        </w:rPr>
-        <w:t>. Комп’ютерні інженери зазвичай мають досвід в електроніці, розробц</w:t>
-      </w:r>
-      <w:bookmarkStart w:id="0" w:name="_GoBack"/>
-      <w:bookmarkEnd w:id="0"/>
-      <w:r>
-        <w:rPr>
-          <w:rFonts w:ascii="Times New Roman" w:hAnsi="Times New Roman" w:cs="Times New Roman"/>
-          <w:sz w:val="28"/>
-          <w:szCs w:val="28"/>
-        </w:rPr>
-        <w:t>і програмного забезпечення</w:t>
+        <w:t>Комп’ютерна інженерія – напрямок інженерії, який об’єднує кілька напрямків комп’ютерних наук та електронної інженерії, для розробки комп’ютерного апаратного та комп’ютерного забезпечення</w:t>
+      </w:r>
+      <w:r>
+        <w:rPr>
+          <w:rFonts w:ascii="Times New Roman" w:hAnsi="Times New Roman" w:cs="Times New Roman"/>
+          <w:sz w:val="28"/>
+          <w:szCs w:val="28"/>
+        </w:rPr>
+        <w:t>. Комп’ютерні інженери зазвичай мають досвід в електроніці, розробці програмного забезпечення</w:t>
       </w:r>
       <w:r>
         <w:rPr>
@@ -400,7 +370,7 @@
           <w:sz w:val="28"/>
           <w:szCs w:val="28"/>
         </w:rPr>
-        <w:t xml:space="preserve"> інженерів закордоном, де ця </w:t>
+        <w:t xml:space="preserve"> інженерів закордоном, </w:t>
       </w:r>
       <w:r>
         <w:rPr>
@@ -416,7 +386,7 @@
           <w:sz w:val="28"/>
           <w:szCs w:val="28"/>
         </w:rPr>
-        <w:t xml:space="preserve">спеціальність має більш широке застосування, але в дипломній роботі варто віддати перевагу </w:t>
+        <w:t xml:space="preserve">де ця спеціальність має більш широке застосування, але в дипломній роботі варто </w:t>
       </w:r>
       <w:r>
         <w:rPr>
@@ -432,7 +402,7 @@
           <w:sz w:val="28"/>
           <w:szCs w:val="28"/>
         </w:rPr>
-        <w:t>саме ситуації в нашій країні</w:t>
+        <w:t>віддати перевагу саме ситуації в нашій країні</w:t>
       </w:r>
     </w:p>
     <w:p>
@@ -592,7 +562,6 @@
           <w:sz w:val="28"/>
           <w:szCs w:val="28"/>
         </w:rPr>
-        <w:lastRenderedPageBreak/>
         <w:t xml:space="preserve">При розробці та підтримці програмного забезпечення </w:t>
       </w:r>
       <w:r>
@@ -626,6 +595,7 @@
           <w:sz w:val="28"/>
           <w:szCs w:val="28"/>
         </w:rPr>
+        <w:lastRenderedPageBreak/>
         <w:t xml:space="preserve">У випадку з розробкою веб-додатків потрібні знання відповідних мов програмування(досить великий список), роботи браузеру, роботи операційної системи, на якій ведеться розробка(зазвичай </w:t>
       </w:r>
       <w:r>
@@ -958,9 +928,24 @@
         <w:jc w:val="both"/>
         <w:rPr>
           <w:rFonts w:ascii="Times New Roman" w:hAnsi="Times New Roman" w:cs="Times New Roman"/>
-          <w:lang w:val="ru-UA"/>
-        </w:rPr>
-      </w:pPr>
+          <w:b/>
+        </w:rPr>
+      </w:pPr>
+      <w:r>
+        <w:rPr>
+          <w:rFonts w:ascii="Times New Roman" w:hAnsi="Times New Roman" w:cs="Times New Roman"/>
+          <w:b/>
+          <w:lang w:val="en-US"/>
+        </w:rPr>
+        <w:t>#</w:t>
+      </w:r>
+      <w:r>
+        <w:rPr>
+          <w:rFonts w:ascii="Times New Roman" w:hAnsi="Times New Roman" w:cs="Times New Roman"/>
+          <w:b/>
+        </w:rPr>
+        <w:t>сюди потрібна картинка з ілюстрацією</w:t>
+      </w:r>
     </w:p>
     <w:p>
       <w:pPr>
@@ -987,7 +972,7 @@
         </w:rPr>
         <w:t xml:space="preserve">1.2 Існуюча система </w:t>
       </w:r>
-      <w:bookmarkStart w:id="1" w:name="__DdeLink__161_2034710246"/>
+      <w:bookmarkStart w:id="0" w:name="__DdeLink__161_2034710246"/>
       <w:r>
         <w:rPr>
           <w:rFonts w:ascii="Times New Roman" w:hAnsi="Times New Roman" w:cs="Times New Roman"/>
@@ -998,17 +983,216 @@
         </w:rPr>
         <w:t>підготовки комп'ютерних інженерів</w:t>
       </w:r>
+      <w:bookmarkEnd w:id="0"/>
+      <w:r>
+        <w:rPr>
+          <w:rFonts w:ascii="Times New Roman" w:hAnsi="Times New Roman" w:cs="Times New Roman"/>
+          <w:b/>
+          <w:bCs/>
+          <w:sz w:val="28"/>
+          <w:szCs w:val="28"/>
+        </w:rPr>
+        <w:t xml:space="preserve"> та її проблеми</w:t>
+      </w:r>
+    </w:p>
+    <w:p>
+      <w:pPr>
+        <w:spacing w:line="360" w:lineRule="auto"/>
+        <w:ind w:right="-227"/>
+        <w:jc w:val="center"/>
+        <w:rPr>
+          <w:rFonts w:ascii="Times New Roman" w:hAnsi="Times New Roman" w:cs="Times New Roman"/>
+        </w:rPr>
+      </w:pPr>
+      <w:r>
+        <w:rPr>
+          <w:rFonts w:ascii="Times New Roman" w:hAnsi="Times New Roman" w:cs="Times New Roman"/>
+          <w:b/>
+          <w:lang w:val="ru-RU"/>
+        </w:rPr>
+        <w:t>#</w:t>
+      </w:r>
+      <w:r>
+        <w:rPr>
+          <w:rFonts w:ascii="Times New Roman" w:hAnsi="Times New Roman" w:cs="Times New Roman"/>
+        </w:rPr>
+        <w:t>Сказати про те шо не вистачає практичного досвіду студентів</w:t>
+      </w:r>
+    </w:p>
+    <w:p>
+      <w:pPr>
+        <w:spacing w:line="360" w:lineRule="auto"/>
+        <w:ind w:right="-227"/>
+        <w:jc w:val="center"/>
+        <w:rPr>
+          <w:rFonts w:ascii="Times New Roman" w:hAnsi="Times New Roman" w:cs="Times New Roman"/>
+        </w:rPr>
+      </w:pPr>
+      <w:r>
+        <w:rPr>
+          <w:rFonts w:ascii="Times New Roman" w:hAnsi="Times New Roman" w:cs="Times New Roman"/>
+          <w:lang w:val="ru-RU"/>
+        </w:rPr>
+        <w:lastRenderedPageBreak/>
+        <w:t>#</w:t>
+      </w:r>
+      <w:r>
+        <w:rPr>
+          <w:rFonts w:ascii="Times New Roman" w:hAnsi="Times New Roman" w:cs="Times New Roman"/>
+        </w:rPr>
+        <w:t xml:space="preserve">Застарілі програми </w:t>
+      </w:r>
+    </w:p>
+    <w:p>
+      <w:pPr>
+        <w:spacing w:line="360" w:lineRule="auto"/>
+        <w:ind w:right="-227"/>
+        <w:jc w:val="center"/>
+        <w:rPr>
+          <w:rFonts w:ascii="Times New Roman" w:hAnsi="Times New Roman" w:cs="Times New Roman"/>
+        </w:rPr>
+      </w:pPr>
+      <w:r>
+        <w:rPr>
+          <w:rFonts w:ascii="Times New Roman" w:hAnsi="Times New Roman" w:cs="Times New Roman"/>
+          <w:lang w:val="ru-RU"/>
+        </w:rPr>
+        <w:t>#</w:t>
+      </w:r>
+      <w:r>
+        <w:rPr>
+          <w:rFonts w:ascii="Times New Roman" w:hAnsi="Times New Roman" w:cs="Times New Roman"/>
+        </w:rPr>
+        <w:t>неможливість змінювати програму щороку при зміні тенденцій в світі ІТ</w:t>
+      </w:r>
+    </w:p>
+    <w:p>
+      <w:pPr>
+        <w:spacing w:line="360" w:lineRule="auto"/>
+        <w:ind w:right="-227"/>
+        <w:jc w:val="center"/>
+        <w:rPr>
+          <w:rFonts w:ascii="Times New Roman" w:hAnsi="Times New Roman" w:cs="Times New Roman"/>
+        </w:rPr>
+      </w:pPr>
+    </w:p>
+    <w:p>
+      <w:pPr>
+        <w:spacing w:line="360" w:lineRule="auto"/>
+        <w:ind w:right="-227"/>
+        <w:jc w:val="center"/>
+        <w:rPr>
+          <w:rFonts w:ascii="Times New Roman" w:hAnsi="Times New Roman" w:cs="Times New Roman"/>
+        </w:rPr>
+      </w:pPr>
+    </w:p>
+    <w:p>
+      <w:pPr>
+        <w:spacing w:line="360" w:lineRule="auto"/>
+        <w:ind w:right="-227"/>
+        <w:jc w:val="center"/>
+        <w:rPr>
+          <w:rFonts w:ascii="Times New Roman" w:hAnsi="Times New Roman" w:cs="Times New Roman"/>
+          <w:b/>
+          <w:bCs/>
+          <w:sz w:val="28"/>
+          <w:szCs w:val="28"/>
+        </w:rPr>
+      </w:pPr>
+      <w:r>
+        <w:rPr>
+          <w:rFonts w:ascii="Times New Roman" w:hAnsi="Times New Roman" w:cs="Times New Roman"/>
+          <w:b/>
+          <w:bCs/>
+          <w:sz w:val="28"/>
+          <w:szCs w:val="28"/>
+        </w:rPr>
+        <w:t xml:space="preserve">1.3 </w:t>
+      </w:r>
+      <w:r>
+        <w:rPr>
+          <w:rFonts w:ascii="Times New Roman" w:hAnsi="Times New Roman" w:cs="Times New Roman"/>
+          <w:b/>
+          <w:bCs/>
+          <w:sz w:val="28"/>
+          <w:szCs w:val="28"/>
+          <w:lang w:val="ru-RU"/>
+        </w:rPr>
+        <w:t>П</w:t>
+      </w:r>
+      <w:proofErr w:type="spellStart"/>
+      <w:r>
+        <w:rPr>
+          <w:rFonts w:ascii="Times New Roman" w:hAnsi="Times New Roman" w:cs="Times New Roman"/>
+          <w:b/>
+          <w:bCs/>
+          <w:sz w:val="28"/>
+          <w:szCs w:val="28"/>
+        </w:rPr>
+        <w:t>ідходи</w:t>
+      </w:r>
+      <w:proofErr w:type="spellEnd"/>
+      <w:r>
+        <w:rPr>
+          <w:rFonts w:ascii="Times New Roman" w:hAnsi="Times New Roman" w:cs="Times New Roman"/>
+          <w:b/>
+          <w:bCs/>
+          <w:sz w:val="28"/>
+          <w:szCs w:val="28"/>
+        </w:rPr>
+        <w:t xml:space="preserve"> до удосконалення  підготовки комп'ютерних інженерів та постановка задачі роботи</w:t>
+      </w:r>
+    </w:p>
+    <w:p>
+      <w:pPr>
+        <w:spacing w:line="360" w:lineRule="auto"/>
+        <w:ind w:right="-227"/>
+        <w:jc w:val="center"/>
+        <w:rPr>
+          <w:rFonts w:ascii="Times New Roman" w:hAnsi="Times New Roman" w:cs="Times New Roman"/>
+        </w:rPr>
+      </w:pPr>
+      <w:r>
+        <w:rPr>
+          <w:rFonts w:ascii="Times New Roman" w:hAnsi="Times New Roman" w:cs="Times New Roman"/>
+          <w:lang w:val="ru-RU"/>
+        </w:rPr>
+        <w:t>#</w:t>
+      </w:r>
+      <w:r>
+        <w:rPr>
+          <w:rFonts w:ascii="Times New Roman" w:hAnsi="Times New Roman" w:cs="Times New Roman"/>
+        </w:rPr>
+        <w:t>Спробувати змінити програму так, щоб студенти отримували максимально основні знання, які потім можна буде покращувати самостійно, чи заточувати під особливості кожної професії</w:t>
+      </w:r>
+    </w:p>
+    <w:p>
+      <w:pPr>
+        <w:spacing w:line="360" w:lineRule="auto"/>
+        <w:ind w:right="-227"/>
+        <w:jc w:val="center"/>
+        <w:rPr>
+          <w:rFonts w:ascii="Times New Roman" w:hAnsi="Times New Roman" w:cs="Times New Roman"/>
+          <w:bCs/>
+          <w:sz w:val="28"/>
+          <w:szCs w:val="28"/>
+        </w:rPr>
+      </w:pPr>
+      <w:r>
+        <w:rPr>
+          <w:rFonts w:ascii="Times New Roman" w:hAnsi="Times New Roman" w:cs="Times New Roman"/>
+          <w:lang w:val="en-US"/>
+        </w:rPr>
+        <w:t>#</w:t>
+      </w:r>
+      <w:r>
+        <w:rPr>
+          <w:rFonts w:ascii="Times New Roman" w:hAnsi="Times New Roman" w:cs="Times New Roman"/>
+        </w:rPr>
+        <w:t>Сказати про дуальну прогрму</w:t>
+      </w:r>
+      <w:bookmarkStart w:id="1" w:name="_GoBack"/>
       <w:bookmarkEnd w:id="1"/>
-      <w:r>
-        <w:rPr>
-          <w:rFonts w:ascii="Times New Roman" w:hAnsi="Times New Roman" w:cs="Times New Roman"/>
-          <w:b/>
-          <w:bCs/>
-          <w:sz w:val="28"/>
-          <w:szCs w:val="28"/>
-        </w:rPr>
-        <w:t xml:space="preserve"> та її проблеми</w:t>
-      </w:r>
     </w:p>
     <w:p>
       <w:pPr>
@@ -1017,105 +1201,9 @@
         <w:jc w:val="center"/>
         <w:rPr>
           <w:rFonts w:ascii="Times New Roman" w:hAnsi="Times New Roman" w:cs="Times New Roman"/>
-        </w:rPr>
-      </w:pPr>
-    </w:p>
-    <w:p>
-      <w:pPr>
-        <w:spacing w:line="360" w:lineRule="auto"/>
-        <w:ind w:right="-227"/>
-        <w:jc w:val="center"/>
-        <w:rPr>
-          <w:rFonts w:ascii="Times New Roman" w:hAnsi="Times New Roman" w:cs="Times New Roman"/>
-        </w:rPr>
-      </w:pPr>
-    </w:p>
-    <w:p>
-      <w:pPr>
-        <w:spacing w:line="360" w:lineRule="auto"/>
-        <w:ind w:right="-227"/>
-        <w:jc w:val="center"/>
-        <w:rPr>
-          <w:rFonts w:ascii="Times New Roman" w:hAnsi="Times New Roman" w:cs="Times New Roman"/>
-          <w:b/>
-          <w:bCs/>
-          <w:sz w:val="28"/>
-          <w:szCs w:val="28"/>
-        </w:rPr>
-      </w:pPr>
-      <w:r>
-        <w:rPr>
-          <w:rFonts w:ascii="Times New Roman" w:hAnsi="Times New Roman" w:cs="Times New Roman"/>
-          <w:b/>
-          <w:bCs/>
-          <w:sz w:val="28"/>
-          <w:szCs w:val="28"/>
-        </w:rPr>
-        <w:t xml:space="preserve">1.3 </w:t>
-      </w:r>
-      <w:r>
-        <w:rPr>
-          <w:rFonts w:ascii="Times New Roman" w:hAnsi="Times New Roman" w:cs="Times New Roman"/>
-          <w:b/>
-          <w:bCs/>
-          <w:sz w:val="28"/>
-          <w:szCs w:val="28"/>
-          <w:lang w:val="ru-RU"/>
-        </w:rPr>
-        <w:t>П</w:t>
-      </w:r>
-      <w:proofErr w:type="spellStart"/>
-      <w:r>
-        <w:rPr>
-          <w:rFonts w:ascii="Times New Roman" w:hAnsi="Times New Roman" w:cs="Times New Roman"/>
-          <w:b/>
-          <w:bCs/>
-          <w:sz w:val="28"/>
-          <w:szCs w:val="28"/>
-        </w:rPr>
-        <w:t>ідходи</w:t>
-      </w:r>
-      <w:proofErr w:type="spellEnd"/>
-      <w:r>
-        <w:rPr>
-          <w:rFonts w:ascii="Times New Roman" w:hAnsi="Times New Roman" w:cs="Times New Roman"/>
-          <w:b/>
-          <w:bCs/>
-          <w:sz w:val="28"/>
-          <w:szCs w:val="28"/>
-        </w:rPr>
-        <w:t xml:space="preserve"> до удосконалення  підготовки комп'ютерних інженерів та постановка задачі роботи</w:t>
-      </w:r>
-    </w:p>
-    <w:p>
-      <w:pPr>
-        <w:spacing w:line="360" w:lineRule="auto"/>
-        <w:ind w:right="-227"/>
-        <w:jc w:val="center"/>
-        <w:rPr>
-          <w:rFonts w:ascii="Times New Roman" w:hAnsi="Times New Roman" w:cs="Times New Roman"/>
-          <w:b/>
-          <w:bCs/>
-          <w:caps/>
-          <w:sz w:val="28"/>
-          <w:szCs w:val="28"/>
-          <w:lang w:val="ru-RU"/>
-        </w:rPr>
-      </w:pPr>
-    </w:p>
-    <w:p>
-      <w:pPr>
-        <w:spacing w:line="360" w:lineRule="auto"/>
-        <w:ind w:right="-227"/>
-        <w:jc w:val="center"/>
-        <w:rPr>
-          <w:rFonts w:ascii="Times New Roman" w:hAnsi="Times New Roman" w:cs="Times New Roman"/>
-          <w:b/>
-          <w:bCs/>
-          <w:caps/>
-          <w:sz w:val="28"/>
-          <w:szCs w:val="28"/>
-          <w:lang w:val="ru-RU"/>
+          <w:bCs/>
+          <w:sz w:val="28"/>
+          <w:szCs w:val="28"/>
         </w:rPr>
       </w:pPr>
     </w:p>
@@ -1244,14 +1332,12 @@
         </w:rPr>
         <w:t xml:space="preserve"> з описом </w:t>
       </w:r>
-      <w:proofErr w:type="spellStart"/>
-      <w:r>
-        <w:rPr>
-          <w:rFonts w:ascii="Times New Roman" w:hAnsi="Times New Roman" w:cs="Times New Roman"/>
-        </w:rPr>
-        <w:t>компютерної</w:t>
-      </w:r>
-      <w:proofErr w:type="spellEnd"/>
+      <w:r>
+        <w:rPr>
+          <w:rFonts w:ascii="Times New Roman" w:hAnsi="Times New Roman" w:cs="Times New Roman"/>
+        </w:rPr>
+        <w:t>комп’ютерної</w:t>
+      </w:r>
       <w:r>
         <w:rPr>
           <w:rFonts w:ascii="Times New Roman" w:hAnsi="Times New Roman" w:cs="Times New Roman"/>
@@ -2177,6 +2263,22 @@
       <w:szCs w:val="21"/>
     </w:rPr>
   </w:style>
+  <w:style w:type="paragraph" w:styleId="NoSpacing">
+    <w:name w:val="No Spacing"/>
+    <w:uiPriority w:val="1"/>
+    <w:qFormat/>
+    <w:rsid w:val="00CC6AB9"/>
+    <w:pPr>
+      <w:spacing w:after="0" w:line="240" w:lineRule="auto"/>
+    </w:pPr>
+    <w:rPr>
+      <w:rFonts w:ascii="Liberation Serif" w:eastAsia="NSimSun" w:hAnsi="Liberation Serif" w:cs="Mangal"/>
+      <w:kern w:val="2"/>
+      <w:sz w:val="24"/>
+      <w:szCs w:val="21"/>
+      <w:lang w:val="uk-UA" w:eastAsia="zh-CN" w:bidi="hi-IN"/>
+    </w:rPr>
+  </w:style>
 </w:styles>
 </file>
 
@@ -2446,7 +2548,7 @@
 </file>
 
 <file path=customXml/itemProps1.xml><?xml version="1.0" encoding="utf-8"?>
-<ds:datastoreItem xmlns:ds="http://schemas.openxmlformats.org/officeDocument/2006/customXml" ds:itemID="{7C3EF61B-E597-4622-987B-30DB5604816A}">
+<ds:datastoreItem xmlns:ds="http://schemas.openxmlformats.org/officeDocument/2006/customXml" ds:itemID="{F3C49E24-C9B9-4369-AE65-5D2A1B34B789}">
   <ds:schemaRefs>
     <ds:schemaRef ds:uri="http://schemas.openxmlformats.org/officeDocument/2006/bibliography"/>
   </ds:schemaRefs>

</xml_diff>